<commit_message>
Update UI design. (Kaii)
</commit_message>
<xml_diff>
--- a/PCB/04 Dev_Lib/4.2_Design/UI_Admin_v0.1(image).docx
+++ b/PCB/04 Dev_Lib/4.2_Design/UI_Admin_v0.1(image).docx
@@ -8,11 +8,14 @@
       </w:r>
     </w:p>
     <w:p>
-      <w:r>
-        <w:t xml:space="preserve">UI image for design workshop. </w:t>
-      </w:r>
-      <w:bookmarkStart w:id="0" w:name="_GoBack"/>
-      <w:bookmarkEnd w:id="0"/>
+      <w:proofErr w:type="gramStart"/>
+      <w:r>
+        <w:t>UI image for design workshop.</w:t>
+      </w:r>
+      <w:proofErr w:type="gramEnd"/>
+      <w:r>
+        <w:t xml:space="preserve"> </w:t>
+      </w:r>
     </w:p>
     <w:p/>
     <w:p/>
@@ -22,15 +25,20 @@
       </w:r>
     </w:p>
     <w:p>
+      <w:pPr>
+        <w:rPr>
+          <w:rFonts w:hint="eastAsia"/>
+        </w:rPr>
+      </w:pPr>
       <w:r>
         <w:rPr>
           <w:noProof/>
         </w:rPr>
         <w:drawing>
-          <wp:inline distT="0" distB="0" distL="0" distR="0" wp14:anchorId="01E013B1" wp14:editId="0C6030F7">
-            <wp:extent cx="6642100" cy="3577660"/>
-            <wp:effectExtent l="0" t="0" r="0" b="3810"/>
-            <wp:docPr id="4" name="图片 4"/>
+          <wp:inline distT="0" distB="0" distL="0" distR="0" wp14:anchorId="5BF554B6" wp14:editId="52166A9E">
+            <wp:extent cx="6642100" cy="3570222"/>
+            <wp:effectExtent l="0" t="0" r="0" b="11430"/>
+            <wp:docPr id="8" name="图片 2"/>
             <wp:cNvGraphicFramePr>
               <a:graphicFrameLocks xmlns:a="http://schemas.openxmlformats.org/drawingml/2006/main" noChangeAspect="1"/>
             </wp:cNvGraphicFramePr>
@@ -38,13 +46,74 @@
               <a:graphicData uri="http://schemas.openxmlformats.org/drawingml/2006/picture">
                 <pic:pic xmlns:pic="http://schemas.openxmlformats.org/drawingml/2006/picture">
                   <pic:nvPicPr>
-                    <pic:cNvPr id="0" name="Picture 4"/>
+                    <pic:cNvPr id="0" name="Picture 2"/>
                     <pic:cNvPicPr>
                       <a:picLocks noChangeAspect="1" noChangeArrowheads="1"/>
                     </pic:cNvPicPr>
                   </pic:nvPicPr>
                   <pic:blipFill>
                     <a:blip r:embed="rId5">
+                      <a:extLst>
+                        <a:ext uri="{28A0092B-C50C-407E-A947-70E740481C1C}">
+                          <a14:useLocalDpi xmlns:a14="http://schemas.microsoft.com/office/drawing/2010/main" val="0"/>
+                        </a:ext>
+                      </a:extLst>
+                    </a:blip>
+                    <a:srcRect/>
+                    <a:stretch>
+                      <a:fillRect/>
+                    </a:stretch>
+                  </pic:blipFill>
+                  <pic:spPr bwMode="auto">
+                    <a:xfrm>
+                      <a:off x="0" y="0"/>
+                      <a:ext cx="6642100" cy="3570222"/>
+                    </a:xfrm>
+                    <a:prstGeom prst="rect">
+                      <a:avLst/>
+                    </a:prstGeom>
+                    <a:noFill/>
+                    <a:ln>
+                      <a:noFill/>
+                    </a:ln>
+                  </pic:spPr>
+                </pic:pic>
+              </a:graphicData>
+            </a:graphic>
+          </wp:inline>
+        </w:drawing>
+      </w:r>
+    </w:p>
+    <w:p/>
+    <w:p>
+      <w:r>
+        <w:t>(Admin) Add Course</w:t>
+      </w:r>
+    </w:p>
+    <w:p>
+      <w:r>
+        <w:rPr>
+          <w:noProof/>
+        </w:rPr>
+        <w:drawing>
+          <wp:inline distT="0" distB="0" distL="0" distR="0" wp14:anchorId="2EE20784" wp14:editId="31425F4D">
+            <wp:extent cx="6642100" cy="3577660"/>
+            <wp:effectExtent l="0" t="0" r="0" b="3810"/>
+            <wp:docPr id="9" name="图片 3"/>
+            <wp:cNvGraphicFramePr>
+              <a:graphicFrameLocks xmlns:a="http://schemas.openxmlformats.org/drawingml/2006/main" noChangeAspect="1"/>
+            </wp:cNvGraphicFramePr>
+            <a:graphic xmlns:a="http://schemas.openxmlformats.org/drawingml/2006/main">
+              <a:graphicData uri="http://schemas.openxmlformats.org/drawingml/2006/picture">
+                <pic:pic xmlns:pic="http://schemas.openxmlformats.org/drawingml/2006/picture">
+                  <pic:nvPicPr>
+                    <pic:cNvPr id="0" name="Picture 3"/>
+                    <pic:cNvPicPr>
+                      <a:picLocks noChangeAspect="1" noChangeArrowheads="1"/>
+                    </pic:cNvPicPr>
+                  </pic:nvPicPr>
+                  <pic:blipFill>
+                    <a:blip r:embed="rId6">
                       <a:extLst>
                         <a:ext uri="{28A0092B-C50C-407E-A947-70E740481C1C}">
                           <a14:useLocalDpi xmlns:a14="http://schemas.microsoft.com/office/drawing/2010/main" val="0"/>
@@ -76,25 +145,36 @@
         </w:drawing>
       </w:r>
     </w:p>
-    <w:p/>
-    <w:p>
-      <w:r>
-        <w:t xml:space="preserve">(Admin) </w:t>
-      </w:r>
-      <w:r>
-        <w:t>Add Course</w:t>
-      </w:r>
-    </w:p>
-    <w:p>
+    <w:p>
+      <w:pPr>
+        <w:widowControl/>
+        <w:jc w:val="left"/>
+      </w:pPr>
+      <w:r>
+        <w:br w:type="page"/>
+      </w:r>
+    </w:p>
+    <w:p>
+      <w:r>
+        <w:lastRenderedPageBreak/>
+        <w:t>(Admin) Edit Course</w:t>
+      </w:r>
+    </w:p>
+    <w:p>
+      <w:pPr>
+        <w:rPr>
+          <w:rFonts w:hint="eastAsia"/>
+        </w:rPr>
+      </w:pPr>
       <w:r>
         <w:rPr>
           <w:noProof/>
         </w:rPr>
         <w:drawing>
-          <wp:inline distT="0" distB="0" distL="0" distR="0" wp14:anchorId="0A5B9189" wp14:editId="3AB8BD88">
-            <wp:extent cx="6642100" cy="3566228"/>
-            <wp:effectExtent l="0" t="0" r="0" b="0"/>
-            <wp:docPr id="5" name="图片 5"/>
+          <wp:inline distT="0" distB="0" distL="0" distR="0" wp14:anchorId="562A0453" wp14:editId="03F2FB37">
+            <wp:extent cx="6642100" cy="3570222"/>
+            <wp:effectExtent l="0" t="0" r="0" b="11430"/>
+            <wp:docPr id="10" name="图片 4"/>
             <wp:cNvGraphicFramePr>
               <a:graphicFrameLocks xmlns:a="http://schemas.openxmlformats.org/drawingml/2006/main" noChangeAspect="1"/>
             </wp:cNvGraphicFramePr>
@@ -102,83 +182,7 @@
               <a:graphicData uri="http://schemas.openxmlformats.org/drawingml/2006/picture">
                 <pic:pic xmlns:pic="http://schemas.openxmlformats.org/drawingml/2006/picture">
                   <pic:nvPicPr>
-                    <pic:cNvPr id="0" name="Picture 5"/>
-                    <pic:cNvPicPr>
-                      <a:picLocks noChangeAspect="1" noChangeArrowheads="1"/>
-                    </pic:cNvPicPr>
-                  </pic:nvPicPr>
-                  <pic:blipFill>
-                    <a:blip r:embed="rId6">
-                      <a:extLst>
-                        <a:ext uri="{28A0092B-C50C-407E-A947-70E740481C1C}">
-                          <a14:useLocalDpi xmlns:a14="http://schemas.microsoft.com/office/drawing/2010/main" val="0"/>
-                        </a:ext>
-                      </a:extLst>
-                    </a:blip>
-                    <a:srcRect/>
-                    <a:stretch>
-                      <a:fillRect/>
-                    </a:stretch>
-                  </pic:blipFill>
-                  <pic:spPr bwMode="auto">
-                    <a:xfrm>
-                      <a:off x="0" y="0"/>
-                      <a:ext cx="6642100" cy="3566228"/>
-                    </a:xfrm>
-                    <a:prstGeom prst="rect">
-                      <a:avLst/>
-                    </a:prstGeom>
-                    <a:noFill/>
-                    <a:ln>
-                      <a:noFill/>
-                    </a:ln>
-                  </pic:spPr>
-                </pic:pic>
-              </a:graphicData>
-            </a:graphic>
-          </wp:inline>
-        </w:drawing>
-      </w:r>
-    </w:p>
-    <w:p>
-      <w:pPr>
-        <w:widowControl/>
-        <w:jc w:val="left"/>
-      </w:pPr>
-      <w:r>
-        <w:br w:type="page"/>
-      </w:r>
-    </w:p>
-    <w:p>
-      <w:r>
-        <w:lastRenderedPageBreak/>
-        <w:t xml:space="preserve">(Admin) </w:t>
-      </w:r>
-      <w:r>
-        <w:t>Edit</w:t>
-      </w:r>
-      <w:r>
-        <w:t xml:space="preserve"> Course</w:t>
-      </w:r>
-    </w:p>
-    <w:p>
-      <w:r>
-        <w:rPr>
-          <w:noProof/>
-        </w:rPr>
-        <w:drawing>
-          <wp:inline distT="0" distB="0" distL="0" distR="0" wp14:anchorId="56E9D2A5" wp14:editId="05D50897">
-            <wp:extent cx="6642100" cy="3573658"/>
-            <wp:effectExtent l="0" t="0" r="0" b="8255"/>
-            <wp:docPr id="6" name="图片 6"/>
-            <wp:cNvGraphicFramePr>
-              <a:graphicFrameLocks xmlns:a="http://schemas.openxmlformats.org/drawingml/2006/main" noChangeAspect="1"/>
-            </wp:cNvGraphicFramePr>
-            <a:graphic xmlns:a="http://schemas.openxmlformats.org/drawingml/2006/main">
-              <a:graphicData uri="http://schemas.openxmlformats.org/drawingml/2006/picture">
-                <pic:pic xmlns:pic="http://schemas.openxmlformats.org/drawingml/2006/picture">
-                  <pic:nvPicPr>
-                    <pic:cNvPr id="0" name="Picture 6"/>
+                    <pic:cNvPr id="0" name="Picture 4"/>
                     <pic:cNvPicPr>
                       <a:picLocks noChangeAspect="1" noChangeArrowheads="1"/>
                     </pic:cNvPicPr>
@@ -199,7 +203,7 @@
                   <pic:spPr bwMode="auto">
                     <a:xfrm>
                       <a:off x="0" y="0"/>
-                      <a:ext cx="6642100" cy="3573658"/>
+                      <a:ext cx="6642100" cy="3570222"/>
                     </a:xfrm>
                     <a:prstGeom prst="rect">
                       <a:avLst/>
@@ -233,10 +237,10 @@
           <w:noProof/>
         </w:rPr>
         <w:drawing>
-          <wp:inline distT="0" distB="0" distL="0" distR="0" wp14:anchorId="61432808" wp14:editId="6863A37F">
-            <wp:extent cx="6642100" cy="3589117"/>
+          <wp:inline distT="0" distB="0" distL="0" distR="0" wp14:anchorId="5EB002D5" wp14:editId="2823A740">
+            <wp:extent cx="6642100" cy="3581671"/>
             <wp:effectExtent l="0" t="0" r="0" b="0"/>
-            <wp:docPr id="1" name="图片 1"/>
+            <wp:docPr id="13" name="图片 7"/>
             <wp:cNvGraphicFramePr>
               <a:graphicFrameLocks xmlns:a="http://schemas.openxmlformats.org/drawingml/2006/main" noChangeAspect="1"/>
             </wp:cNvGraphicFramePr>
@@ -244,7 +248,7 @@
               <a:graphicData uri="http://schemas.openxmlformats.org/drawingml/2006/picture">
                 <pic:pic xmlns:pic="http://schemas.openxmlformats.org/drawingml/2006/picture">
                   <pic:nvPicPr>
-                    <pic:cNvPr id="0" name="Picture 1"/>
+                    <pic:cNvPr id="0" name="Picture 7"/>
                     <pic:cNvPicPr>
                       <a:picLocks noChangeAspect="1" noChangeArrowheads="1"/>
                     </pic:cNvPicPr>
@@ -265,7 +269,7 @@
                   <pic:spPr bwMode="auto">
                     <a:xfrm>
                       <a:off x="0" y="0"/>
-                      <a:ext cx="6642100" cy="3589117"/>
+                      <a:ext cx="6642100" cy="3581671"/>
                     </a:xfrm>
                     <a:prstGeom prst="rect">
                       <a:avLst/>
@@ -281,6 +285,23 @@
           </wp:inline>
         </w:drawing>
       </w:r>
+      <w:bookmarkStart w:id="0" w:name="_GoBack"/>
+      <w:bookmarkEnd w:id="0"/>
+    </w:p>
+    <w:p/>
+    <w:p>
+      <w:pPr>
+        <w:widowControl/>
+        <w:jc w:val="left"/>
+      </w:pPr>
+      <w:r>
+        <w:br w:type="page"/>
+      </w:r>
+    </w:p>
+    <w:p>
+      <w:r>
+        <w:t>(Admin) Add Success Story</w:t>
+      </w:r>
     </w:p>
     <w:p>
       <w:pPr>
@@ -288,36 +309,15 @@
           <w:rFonts w:hint="eastAsia"/>
         </w:rPr>
       </w:pPr>
-    </w:p>
-    <w:p>
-      <w:pPr>
-        <w:widowControl/>
-        <w:jc w:val="left"/>
-      </w:pPr>
-      <w:r>
-        <w:br w:type="page"/>
-      </w:r>
-    </w:p>
-    <w:p>
-      <w:r>
-        <w:t>(Admin) Add Success Story</w:t>
-      </w:r>
-    </w:p>
-    <w:p>
-      <w:pPr>
-        <w:rPr>
-          <w:rFonts w:hint="eastAsia"/>
-        </w:rPr>
-      </w:pPr>
       <w:r>
         <w:rPr>
           <w:noProof/>
         </w:rPr>
         <w:drawing>
-          <wp:inline distT="0" distB="0" distL="0" distR="0" wp14:anchorId="51841F92" wp14:editId="54BBF51C">
-            <wp:extent cx="6642100" cy="3573658"/>
-            <wp:effectExtent l="0" t="0" r="0" b="8255"/>
-            <wp:docPr id="2" name="图片 2"/>
+          <wp:inline distT="0" distB="0" distL="0" distR="0" wp14:anchorId="56E7A771" wp14:editId="027F77EA">
+            <wp:extent cx="6642100" cy="3570222"/>
+            <wp:effectExtent l="0" t="0" r="0" b="11430"/>
+            <wp:docPr id="11" name="图片 5"/>
             <wp:cNvGraphicFramePr>
               <a:graphicFrameLocks xmlns:a="http://schemas.openxmlformats.org/drawingml/2006/main" noChangeAspect="1"/>
             </wp:cNvGraphicFramePr>
@@ -325,7 +325,7 @@
               <a:graphicData uri="http://schemas.openxmlformats.org/drawingml/2006/picture">
                 <pic:pic xmlns:pic="http://schemas.openxmlformats.org/drawingml/2006/picture">
                   <pic:nvPicPr>
-                    <pic:cNvPr id="0" name="Picture 2"/>
+                    <pic:cNvPr id="0" name="Picture 5"/>
                     <pic:cNvPicPr>
                       <a:picLocks noChangeAspect="1" noChangeArrowheads="1"/>
                     </pic:cNvPicPr>
@@ -346,7 +346,7 @@
                   <pic:spPr bwMode="auto">
                     <a:xfrm>
                       <a:off x="0" y="0"/>
-                      <a:ext cx="6642100" cy="3573658"/>
+                      <a:ext cx="6642100" cy="3570222"/>
                     </a:xfrm>
                     <a:prstGeom prst="rect">
                       <a:avLst/>
@@ -363,13 +363,7 @@
         </w:drawing>
       </w:r>
     </w:p>
-    <w:p>
-      <w:pPr>
-        <w:rPr>
-          <w:rFonts w:hint="eastAsia"/>
-        </w:rPr>
-      </w:pPr>
-    </w:p>
+    <w:p/>
     <w:p>
       <w:pPr>
         <w:widowControl/>
@@ -379,30 +373,19 @@
         <w:t xml:space="preserve"> </w:t>
       </w:r>
       <w:r>
-        <w:t>(Admin)</w:t>
-      </w:r>
-      <w:r>
-        <w:t xml:space="preserve"> Edit</w:t>
-      </w:r>
-      <w:r>
-        <w:t xml:space="preserve"> Success Story</w:t>
-      </w:r>
-    </w:p>
-    <w:p>
-      <w:pPr>
-        <w:rPr>
-          <w:rFonts w:hint="eastAsia"/>
-        </w:rPr>
-      </w:pPr>
+        <w:t>(Admin) Edit Success Story</w:t>
+      </w:r>
+    </w:p>
+    <w:p>
       <w:r>
         <w:rPr>
           <w:noProof/>
         </w:rPr>
         <w:drawing>
-          <wp:inline distT="0" distB="0" distL="0" distR="0" wp14:anchorId="49B7218A" wp14:editId="118E9A54">
-            <wp:extent cx="6642100" cy="3574224"/>
-            <wp:effectExtent l="0" t="0" r="0" b="7620"/>
-            <wp:docPr id="3" name="图片 3"/>
+          <wp:inline distT="0" distB="0" distL="0" distR="0" wp14:anchorId="42DD87C3" wp14:editId="5160011A">
+            <wp:extent cx="6642100" cy="3570222"/>
+            <wp:effectExtent l="0" t="0" r="0" b="11430"/>
+            <wp:docPr id="12" name="图片 6"/>
             <wp:cNvGraphicFramePr>
               <a:graphicFrameLocks xmlns:a="http://schemas.openxmlformats.org/drawingml/2006/main" noChangeAspect="1"/>
             </wp:cNvGraphicFramePr>
@@ -410,7 +393,7 @@
               <a:graphicData uri="http://schemas.openxmlformats.org/drawingml/2006/picture">
                 <pic:pic xmlns:pic="http://schemas.openxmlformats.org/drawingml/2006/picture">
                   <pic:nvPicPr>
-                    <pic:cNvPr id="0" name="Picture 3"/>
+                    <pic:cNvPr id="0" name="Picture 6"/>
                     <pic:cNvPicPr>
                       <a:picLocks noChangeAspect="1" noChangeArrowheads="1"/>
                     </pic:cNvPicPr>
@@ -431,7 +414,7 @@
                   <pic:spPr bwMode="auto">
                     <a:xfrm>
                       <a:off x="0" y="0"/>
-                      <a:ext cx="6642100" cy="3574224"/>
+                      <a:ext cx="6642100" cy="3570222"/>
                     </a:xfrm>
                     <a:prstGeom prst="rect">
                       <a:avLst/>

</xml_diff>